<commit_message>
EI doc pipeline: prompts, PO Approved by Creator EI, verification 04, Default Values rules (DURATION_UNIT=F single value, 2-3 params per example)
Co-authored-by: Cursor <cursoragent@cursor.com>
</commit_message>
<xml_diff>
--- a/reference/_Parameters.docx
+++ b/reference/_Parameters.docx
@@ -191,12 +191,15 @@
           <w:p>
             <w:pPr>
               <w:pStyle w:val="normal"/>
+              <w:rPr>
+                <w:lang w:val="en-US"/>
+              </w:rPr>
             </w:pPr>
             <w:r>
-              <w:t xml:space="preserve">Days backward from today </w:t>
-            </w:r>
-            <w:r>
-              <w:t>- defines monitoring time window</w:t>
+              <w:rPr>
+                <w:lang w:val="en-US"/>
+              </w:rPr>
+              <w:t>Days backward from today - defines monitoring time window</w:t>
             </w:r>
           </w:p>
         </w:tc>
@@ -251,11 +254,20 @@
           <w:p>
             <w:pPr>
               <w:pStyle w:val="normal"/>
+              <w:rPr>
+                <w:lang w:val="en-US"/>
+              </w:rPr>
             </w:pPr>
             <w:r>
+              <w:rPr>
+                <w:lang w:val="en-US"/>
+              </w:rPr>
               <w:t xml:space="preserve">Duration in time units </w:t>
             </w:r>
             <w:r>
+              <w:rPr>
+                <w:lang w:val="en-US"/>
+              </w:rPr>
               <w:t>for time-based filtering specifications</w:t>
             </w:r>
           </w:p>
@@ -311,8 +323,14 @@
           <w:p>
             <w:pPr>
               <w:pStyle w:val="normal"/>
+              <w:rPr>
+                <w:lang w:val="en-US"/>
+              </w:rPr>
             </w:pPr>
             <w:r>
+              <w:rPr>
+                <w:lang w:val="en-US"/>
+              </w:rPr>
               <w:t>Duration unit (D/H/M/F) for time-based filtering specifications</w:t>
             </w:r>
           </w:p>
@@ -368,11 +386,20 @@
           <w:p>
             <w:pPr>
               <w:pStyle w:val="normal"/>
+              <w:rPr>
+                <w:lang w:val="en-US"/>
+              </w:rPr>
             </w:pPr>
             <w:r>
+              <w:rPr>
+                <w:lang w:val="en-US"/>
+              </w:rPr>
               <w:t>D</w:t>
             </w:r>
             <w:r>
+              <w:rPr>
+                <w:lang w:val="en-US"/>
+              </w:rPr>
               <w:t>uration in hours (from start to end time)</w:t>
             </w:r>
           </w:p>
@@ -428,11 +455,20 @@
           <w:p>
             <w:pPr>
               <w:pStyle w:val="normal"/>
+              <w:rPr>
+                <w:lang w:val="en-US"/>
+              </w:rPr>
             </w:pPr>
             <w:r>
+              <w:rPr>
+                <w:lang w:val="en-US"/>
+              </w:rPr>
               <w:t>Duration</w:t>
             </w:r>
             <w:r>
+              <w:rPr>
+                <w:lang w:val="en-US"/>
+              </w:rPr>
               <w:t xml:space="preserve"> in minutes (from start to end time)</w:t>
             </w:r>
           </w:p>
@@ -488,8 +524,14 @@
           <w:p>
             <w:pPr>
               <w:pStyle w:val="normal"/>
+              <w:rPr>
+                <w:lang w:val="en-US"/>
+              </w:rPr>
             </w:pPr>
             <w:r>
+              <w:rPr>
+                <w:lang w:val="en-US"/>
+              </w:rPr>
               <w:t>Date reference field that determines which date field to use for time calculations</w:t>
             </w:r>
           </w:p>
@@ -545,12 +587,29 @@
           <w:p>
             <w:pPr>
               <w:pStyle w:val="normal"/>
+              <w:rPr>
+                <w:lang w:val="en-US"/>
+              </w:rPr>
             </w:pPr>
             <w:r>
-              <w:t>UTC time management flag (boolean: X or empty) for consistent time-based</w:t>
+              <w:rPr>
+                <w:lang w:val="en-US"/>
+              </w:rPr>
+              <w:t>UTC time management flag (</w:t>
             </w:r>
+            <w:proofErr w:type="spellStart"/>
             <w:r>
-              <w:t xml:space="preserve"> filtering across time zones</w:t>
+              <w:rPr>
+                <w:lang w:val="en-US"/>
+              </w:rPr>
+              <w:t>boolean</w:t>
+            </w:r>
+            <w:proofErr w:type="spellEnd"/>
+            <w:r>
+              <w:rPr>
+                <w:lang w:val="en-US"/>
+              </w:rPr>
+              <w:t>: X or empty) for consistent time-based filtering across time zones</w:t>
             </w:r>
           </w:p>
         </w:tc>
@@ -966,11 +1025,34 @@
           <w:p>
             <w:pPr>
               <w:pStyle w:val="normal"/>
+              <w:rPr>
+                <w:lang w:val="en-US"/>
+              </w:rPr>
             </w:pPr>
             <w:r>
-              <w:t>Error status filter (boolean: X</w:t>
+              <w:rPr>
+                <w:lang w:val="en-US"/>
+              </w:rPr>
+              <w:t>Error status filter (</w:t>
+            </w:r>
+            <w:proofErr w:type="spellStart"/>
+            <w:r>
+              <w:rPr>
+                <w:lang w:val="en-US"/>
+              </w:rPr>
+              <w:t>boolean</w:t>
+            </w:r>
+            <w:proofErr w:type="spellEnd"/>
+            <w:r>
+              <w:rPr>
+                <w:lang w:val="en-US"/>
+              </w:rPr>
+              <w:t>: X</w:t>
             </w:r>
             <w:r>
+              <w:rPr>
+                <w:lang w:val="en-US"/>
+              </w:rPr>
               <w:t xml:space="preserve"> or empty) </w:t>
             </w:r>
           </w:p>
@@ -1026,9 +1108,29 @@
           <w:p>
             <w:pPr>
               <w:pStyle w:val="normal"/>
+              <w:rPr>
+                <w:lang w:val="en-US"/>
+              </w:rPr>
             </w:pPr>
             <w:r>
-              <w:t xml:space="preserve">Success status filter (boolean: X or empty) </w:t>
+              <w:rPr>
+                <w:lang w:val="en-US"/>
+              </w:rPr>
+              <w:t>Success status filter (</w:t>
+            </w:r>
+            <w:proofErr w:type="spellStart"/>
+            <w:r>
+              <w:rPr>
+                <w:lang w:val="en-US"/>
+              </w:rPr>
+              <w:t>boolean</w:t>
+            </w:r>
+            <w:proofErr w:type="spellEnd"/>
+            <w:r>
+              <w:rPr>
+                <w:lang w:val="en-US"/>
+              </w:rPr>
+              <w:t xml:space="preserve">: X or empty) </w:t>
             </w:r>
           </w:p>
         </w:tc>
@@ -1083,9 +1185,29 @@
           <w:p>
             <w:pPr>
               <w:pStyle w:val="normal"/>
+              <w:rPr>
+                <w:lang w:val="en-US"/>
+              </w:rPr>
             </w:pPr>
             <w:r>
-              <w:t xml:space="preserve">Transit status filter (boolean: X or empty) </w:t>
+              <w:rPr>
+                <w:lang w:val="en-US"/>
+              </w:rPr>
+              <w:t>Transit status filter (</w:t>
+            </w:r>
+            <w:proofErr w:type="spellStart"/>
+            <w:r>
+              <w:rPr>
+                <w:lang w:val="en-US"/>
+              </w:rPr>
+              <w:t>boolean</w:t>
+            </w:r>
+            <w:proofErr w:type="spellEnd"/>
+            <w:r>
+              <w:rPr>
+                <w:lang w:val="en-US"/>
+              </w:rPr>
+              <w:t xml:space="preserve">: X or empty) </w:t>
             </w:r>
           </w:p>
         </w:tc>
@@ -1140,9 +1262,29 @@
           <w:p>
             <w:pPr>
               <w:pStyle w:val="normal"/>
+              <w:rPr>
+                <w:lang w:val="en-US"/>
+              </w:rPr>
             </w:pPr>
             <w:r>
-              <w:t xml:space="preserve">Waiting status filter (boolean: X or empty) </w:t>
+              <w:rPr>
+                <w:lang w:val="en-US"/>
+              </w:rPr>
+              <w:t>Waiting status filter (</w:t>
+            </w:r>
+            <w:proofErr w:type="spellStart"/>
+            <w:r>
+              <w:rPr>
+                <w:lang w:val="en-US"/>
+              </w:rPr>
+              <w:t>boolean</w:t>
+            </w:r>
+            <w:proofErr w:type="spellEnd"/>
+            <w:r>
+              <w:rPr>
+                <w:lang w:val="en-US"/>
+              </w:rPr>
+              <w:t xml:space="preserve">: X or empty) </w:t>
             </w:r>
           </w:p>
         </w:tc>
@@ -1197,8 +1339,14 @@
           <w:p>
             <w:pPr>
               <w:pStyle w:val="normal"/>
+              <w:rPr>
+                <w:lang w:val="en-US"/>
+              </w:rPr>
             </w:pPr>
             <w:r>
+              <w:rPr>
+                <w:lang w:val="en-US"/>
+              </w:rPr>
               <w:t>Dynamic recipient user field for filtering and notification purposes</w:t>
             </w:r>
           </w:p>
@@ -1217,6 +1365,7 @@
           <w:color w:val="000000"/>
           <w:sz w:val="26"/>
           <w:szCs w:val="26"/>
+          <w:lang w:val="en-US"/>
         </w:rPr>
       </w:pPr>
       <w:bookmarkStart w:id="2" w:name="_ba0titd4x0xc" w:colFirst="0" w:colLast="0"/>
@@ -1234,6 +1383,7 @@
           <w:color w:val="000000"/>
           <w:sz w:val="26"/>
           <w:szCs w:val="26"/>
+          <w:lang w:val="en-US"/>
         </w:rPr>
       </w:pPr>
       <w:r>
@@ -1243,39 +1393,43 @@
           <w:color w:val="000000"/>
           <w:sz w:val="26"/>
           <w:szCs w:val="26"/>
-        </w:rPr>
-        <w:t>U</w:t>
-      </w:r>
-      <w:r>
-        <w:rPr>
-          <w:b/>
-          <w:bCs/>
-          <w:color w:val="000000"/>
-          <w:sz w:val="26"/>
-          <w:szCs w:val="26"/>
-        </w:rPr>
-        <w:t>TC Time Management (MANAGE_IN_UTC)</w:t>
+          <w:lang w:val="en-US"/>
+        </w:rPr>
+        <w:t>UTC Time Management (MANAGE_IN_UTC)</w:t>
       </w:r>
     </w:p>
     <w:p>
       <w:pPr>
         <w:pStyle w:val="normal"/>
         <w:spacing w:before="240" w:after="240"/>
-      </w:pPr>
-      <w:r>
-        <w:rPr>
-          <w:b/>
-          <w:bCs/>
+        <w:rPr>
+          <w:lang w:val="en-US"/>
+        </w:rPr>
+      </w:pPr>
+      <w:r>
+        <w:rPr>
+          <w:b/>
+          <w:bCs/>
+          <w:lang w:val="en-US"/>
         </w:rPr>
         <w:t>MANAGE_IN_UTC = X</w:t>
       </w:r>
       <w:r>
+        <w:rPr>
+          <w:lang w:val="en-US"/>
+        </w:rPr>
         <w:t xml:space="preserve"> should be used for distributed SAP landscapes spanning multiple time zones to ensure consistent time-based filtering and prevent discrepancies caused by local time zone differences and daylight saving transitions. Use local time (empty value) for single </w:t>
       </w:r>
       <w:r>
+        <w:rPr>
+          <w:lang w:val="en-US"/>
+        </w:rPr>
         <w:t>time zone</w:t>
       </w:r>
       <w:r>
+        <w:rPr>
+          <w:lang w:val="en-US"/>
+        </w:rPr>
         <w:t xml:space="preserve"> deployments where all systems and users operate in the same time zone.</w:t>
       </w:r>
     </w:p>
@@ -1291,6 +1445,7 @@
           <w:color w:val="000000"/>
           <w:sz w:val="26"/>
           <w:szCs w:val="26"/>
+          <w:lang w:val="en-US"/>
         </w:rPr>
       </w:pPr>
       <w:bookmarkStart w:id="3" w:name="_uwurlqu3m1g4" w:colFirst="0" w:colLast="0"/>
@@ -1302,6 +1457,7 @@
           <w:color w:val="000000"/>
           <w:sz w:val="26"/>
           <w:szCs w:val="26"/>
+          <w:lang w:val="en-US"/>
         </w:rPr>
         <w:t>Parameter Configuration Guidelines</w:t>
       </w:r>
@@ -1313,12 +1469,14 @@
         <w:rPr>
           <w:b/>
           <w:bCs/>
-        </w:rPr>
-      </w:pPr>
-      <w:r>
-        <w:rPr>
-          <w:b/>
-          <w:bCs/>
+          <w:lang w:val="en-US"/>
+        </w:rPr>
+      </w:pPr>
+      <w:r>
+        <w:rPr>
+          <w:b/>
+          <w:bCs/>
+          <w:lang w:val="en-US"/>
         </w:rPr>
         <w:t>Time-Based Filtering Parameters:</w:t>
       </w:r>
@@ -1327,19 +1485,23 @@
       <w:pPr>
         <w:pStyle w:val="normal"/>
         <w:spacing w:before="240" w:after="240"/>
-      </w:pPr>
-      <w:r>
-        <w:rPr>
-          <w:b/>
-          <w:bCs/>
+        <w:rPr>
+          <w:lang w:val="en-US"/>
+        </w:rPr>
+      </w:pPr>
+      <w:r>
+        <w:rPr>
+          <w:b/>
+          <w:bCs/>
+          <w:lang w:val="en-US"/>
         </w:rPr>
         <w:t>BACKDAYS and DURATION Connection:</w:t>
       </w:r>
       <w:r>
-        <w:t xml:space="preserve"> BACKDAYS defines the overall time window by bringing data from a specific n</w:t>
-      </w:r>
-      <w:r>
-        <w:t xml:space="preserve">umber of days in the past up until today, while DURATION filters within this time frame </w:t>
+        <w:rPr>
+          <w:lang w:val="en-US"/>
+        </w:rPr>
+        <w:t xml:space="preserve"> BACKDAYS defines the overall time window by bringing data from a specific number of days in the past up until today, while DURATION filters within this time frame </w:t>
       </w:r>
     </w:p>
     <w:p>
@@ -1351,12 +1513,69 @@
           <w:bCs/>
         </w:rPr>
       </w:pPr>
-      <w:r>
-        <w:rPr>
-          <w:b/>
-          <w:bCs/>
-        </w:rPr>
-        <w:t>How They Work Together:</w:t>
+      <w:proofErr w:type="spellStart"/>
+      <w:r>
+        <w:rPr>
+          <w:b/>
+          <w:bCs/>
+        </w:rPr>
+        <w:t>How</w:t>
+      </w:r>
+      <w:proofErr w:type="spellEnd"/>
+      <w:r>
+        <w:rPr>
+          <w:b/>
+          <w:bCs/>
+        </w:rPr>
+        <w:t xml:space="preserve"> </w:t>
+      </w:r>
+      <w:proofErr w:type="spellStart"/>
+      <w:r>
+        <w:rPr>
+          <w:b/>
+          <w:bCs/>
+        </w:rPr>
+        <w:t>They</w:t>
+      </w:r>
+      <w:proofErr w:type="spellEnd"/>
+      <w:r>
+        <w:rPr>
+          <w:b/>
+          <w:bCs/>
+        </w:rPr>
+        <w:t xml:space="preserve"> </w:t>
+      </w:r>
+      <w:proofErr w:type="spellStart"/>
+      <w:r>
+        <w:rPr>
+          <w:b/>
+          <w:bCs/>
+        </w:rPr>
+        <w:t>Work</w:t>
+      </w:r>
+      <w:proofErr w:type="spellEnd"/>
+      <w:r>
+        <w:rPr>
+          <w:b/>
+          <w:bCs/>
+        </w:rPr>
+        <w:t xml:space="preserve"> </w:t>
+      </w:r>
+      <w:proofErr w:type="spellStart"/>
+      <w:r>
+        <w:rPr>
+          <w:b/>
+          <w:bCs/>
+        </w:rPr>
+        <w:t>Together</w:t>
+      </w:r>
+      <w:proofErr w:type="spellEnd"/>
+      <w:r>
+        <w:rPr>
+          <w:b/>
+          <w:bCs/>
+        </w:rPr>
+        <w:t>:</w:t>
       </w:r>
     </w:p>
     <w:p>
@@ -1368,18 +1587,28 @@
         </w:numPr>
         <w:spacing w:before="240"/>
         <w:ind w:left="0" w:firstLine="0"/>
-      </w:pPr>
-      <w:r>
-        <w:rPr>
-          <w:b/>
-          <w:bCs/>
+        <w:rPr>
+          <w:lang w:val="en-US"/>
+        </w:rPr>
+      </w:pPr>
+      <w:r>
+        <w:rPr>
+          <w:b/>
+          <w:bCs/>
+          <w:lang w:val="en-US"/>
         </w:rPr>
         <w:t>BACKDAYS</w:t>
       </w:r>
       <w:r>
+        <w:rPr>
+          <w:lang w:val="en-US"/>
+        </w:rPr>
         <w:t xml:space="preserve"> specifies how many days back to </w:t>
       </w:r>
       <w:r>
+        <w:rPr>
+          <w:lang w:val="en-US"/>
+        </w:rPr>
         <w:t>data</w:t>
       </w:r>
     </w:p>
@@ -1391,21 +1620,28 @@
           <w:numId w:val="8"/>
         </w:numPr>
         <w:ind w:left="0" w:firstLine="0"/>
-      </w:pPr>
-      <w:r>
-        <w:rPr>
-          <w:b/>
-          <w:bCs/>
+        <w:rPr>
+          <w:lang w:val="en-US"/>
+        </w:rPr>
+      </w:pPr>
+      <w:r>
+        <w:rPr>
+          <w:b/>
+          <w:bCs/>
+          <w:lang w:val="en-US"/>
         </w:rPr>
         <w:t>DURATION</w:t>
       </w:r>
       <w:r>
-        <w:t xml:space="preserve"> parameters </w:t>
-      </w:r>
-      <w:r>
-        <w:t xml:space="preserve">filters based on the age </w:t>
-      </w:r>
-      <w:r>
+        <w:rPr>
+          <w:lang w:val="en-US"/>
+        </w:rPr>
+        <w:t xml:space="preserve"> parameters filters based on the age </w:t>
+      </w:r>
+      <w:r>
+        <w:rPr>
+          <w:lang w:val="en-US"/>
+        </w:rPr>
         <w:t>events</w:t>
       </w:r>
     </w:p>
@@ -1413,6 +1649,9 @@
       <w:pPr>
         <w:pStyle w:val="normal"/>
         <w:spacing w:before="240" w:after="240"/>
+        <w:rPr>
+          <w:lang w:val="en-US"/>
+        </w:rPr>
       </w:pPr>
     </w:p>
     <w:p>
@@ -1430,7 +1669,39 @@
           <w:bCs/>
         </w:rPr>
         <w:lastRenderedPageBreak/>
-        <w:t>BACKDAYS Best Practices:</w:t>
+        <w:t xml:space="preserve">BACKDAYS </w:t>
+      </w:r>
+      <w:proofErr w:type="spellStart"/>
+      <w:r>
+        <w:rPr>
+          <w:b/>
+          <w:bCs/>
+        </w:rPr>
+        <w:t>Best</w:t>
+      </w:r>
+      <w:proofErr w:type="spellEnd"/>
+      <w:r>
+        <w:rPr>
+          <w:b/>
+          <w:bCs/>
+        </w:rPr>
+        <w:t xml:space="preserve"> </w:t>
+      </w:r>
+      <w:proofErr w:type="spellStart"/>
+      <w:r>
+        <w:rPr>
+          <w:b/>
+          <w:bCs/>
+        </w:rPr>
+        <w:t>Practices</w:t>
+      </w:r>
+      <w:proofErr w:type="spellEnd"/>
+      <w:r>
+        <w:rPr>
+          <w:b/>
+          <w:bCs/>
+        </w:rPr>
+        <w:t>:</w:t>
       </w:r>
     </w:p>
     <w:p>
@@ -1442,15 +1713,22 @@
         </w:numPr>
         <w:spacing w:before="240"/>
         <w:ind w:left="0" w:firstLine="0"/>
-      </w:pPr>
-      <w:r>
-        <w:rPr>
-          <w:b/>
-          <w:bCs/>
+        <w:rPr>
+          <w:lang w:val="en-US"/>
+        </w:rPr>
+      </w:pPr>
+      <w:r>
+        <w:rPr>
+          <w:b/>
+          <w:bCs/>
+          <w:lang w:val="en-US"/>
         </w:rPr>
         <w:t>BACKDAYS = 0</w:t>
       </w:r>
       <w:r>
+        <w:rPr>
+          <w:lang w:val="en-US"/>
+        </w:rPr>
         <w:t xml:space="preserve"> - Real-time monitoring (today only)</w:t>
       </w:r>
     </w:p>
@@ -1462,15 +1740,22 @@
           <w:numId w:val="16"/>
         </w:numPr>
         <w:ind w:left="0" w:firstLine="0"/>
-      </w:pPr>
-      <w:r>
-        <w:rPr>
-          <w:b/>
-          <w:bCs/>
+        <w:rPr>
+          <w:lang w:val="en-US"/>
+        </w:rPr>
+      </w:pPr>
+      <w:r>
+        <w:rPr>
+          <w:b/>
+          <w:bCs/>
+          <w:lang w:val="en-US"/>
         </w:rPr>
         <w:t>BACKDAYS = 1</w:t>
       </w:r>
       <w:r>
+        <w:rPr>
+          <w:lang w:val="en-US"/>
+        </w:rPr>
         <w:t xml:space="preserve"> - Recent trend analysis (yesterday + today)</w:t>
       </w:r>
     </w:p>
@@ -1527,15 +1812,22 @@
         </w:numPr>
         <w:spacing w:before="240"/>
         <w:ind w:left="0" w:firstLine="0"/>
-      </w:pPr>
-      <w:r>
-        <w:rPr>
-          <w:b/>
-          <w:bCs/>
+        <w:rPr>
+          <w:lang w:val="en-US"/>
+        </w:rPr>
+      </w:pPr>
+      <w:r>
+        <w:rPr>
+          <w:b/>
+          <w:bCs/>
+          <w:lang w:val="en-US"/>
         </w:rPr>
         <w:t>DURATION</w:t>
       </w:r>
       <w:r>
+        <w:rPr>
+          <w:lang w:val="en-US"/>
+        </w:rPr>
         <w:t xml:space="preserve"> - Time from reference date/time point to current time (age-based filtering)</w:t>
       </w:r>
     </w:p>
@@ -1547,18 +1839,28 @@
           <w:numId w:val="12"/>
         </w:numPr>
         <w:ind w:left="0" w:firstLine="0"/>
-      </w:pPr>
-      <w:r>
-        <w:rPr>
-          <w:b/>
-          <w:bCs/>
+        <w:rPr>
+          <w:lang w:val="en-US"/>
+        </w:rPr>
+      </w:pPr>
+      <w:r>
+        <w:rPr>
+          <w:b/>
+          <w:bCs/>
+          <w:lang w:val="en-US"/>
         </w:rPr>
         <w:t>DURATION_H</w:t>
       </w:r>
       <w:r>
+        <w:rPr>
+          <w:lang w:val="en-US"/>
+        </w:rPr>
         <w:t xml:space="preserve"> – Duration </w:t>
       </w:r>
       <w:r>
+        <w:rPr>
+          <w:lang w:val="en-US"/>
+        </w:rPr>
         <w:t>time in hours (from start to end)</w:t>
       </w:r>
     </w:p>
@@ -1571,27 +1873,46 @@
         </w:numPr>
         <w:spacing w:after="240"/>
         <w:ind w:left="0" w:firstLine="0"/>
-      </w:pPr>
-      <w:r>
-        <w:rPr>
-          <w:b/>
-          <w:bCs/>
+        <w:rPr>
+          <w:lang w:val="en-US"/>
+        </w:rPr>
+      </w:pPr>
+      <w:r>
+        <w:rPr>
+          <w:b/>
+          <w:bCs/>
+          <w:lang w:val="en-US"/>
         </w:rPr>
         <w:t>DURATION_M</w:t>
       </w:r>
       <w:r>
+        <w:rPr>
+          <w:lang w:val="en-US"/>
+        </w:rPr>
         <w:t xml:space="preserve"> </w:t>
       </w:r>
       <w:r>
+        <w:rPr>
+          <w:lang w:val="en-US"/>
+        </w:rPr>
         <w:t>–</w:t>
       </w:r>
       <w:r>
+        <w:rPr>
+          <w:lang w:val="en-US"/>
+        </w:rPr>
         <w:t xml:space="preserve"> </w:t>
       </w:r>
       <w:r>
+        <w:rPr>
+          <w:lang w:val="en-US"/>
+        </w:rPr>
         <w:t xml:space="preserve">Duration </w:t>
       </w:r>
       <w:r>
+        <w:rPr>
+          <w:lang w:val="en-US"/>
+        </w:rPr>
         <w:t>time in minutes (from start to end)</w:t>
       </w:r>
     </w:p>
@@ -1599,28 +1920,32 @@
       <w:pPr>
         <w:pStyle w:val="normal"/>
         <w:spacing w:before="240" w:after="240"/>
+        <w:rPr>
+          <w:lang w:val="en-US"/>
+        </w:rPr>
       </w:pPr>
     </w:p>
     <w:p>
       <w:pPr>
         <w:pStyle w:val="normal"/>
         <w:spacing w:before="240" w:after="240"/>
-      </w:pPr>
-      <w:r>
-        <w:rPr>
-          <w:b/>
-          <w:bCs/>
+        <w:rPr>
+          <w:lang w:val="en-US"/>
+        </w:rPr>
+      </w:pPr>
+      <w:r>
+        <w:rPr>
+          <w:b/>
+          <w:bCs/>
+          <w:lang w:val="en-US"/>
         </w:rPr>
         <w:t>DURATION and DURATION_UNIT Connection:</w:t>
       </w:r>
       <w:r>
-        <w:t xml:space="preserve"> DURATION and DURATION_UNIT always </w:t>
-      </w:r>
-      <w:r>
-        <w:t>work together to define the time window</w:t>
-      </w:r>
-      <w:r>
-        <w:t>.</w:t>
+        <w:rPr>
+          <w:lang w:val="en-US"/>
+        </w:rPr>
+        <w:t xml:space="preserve"> DURATION and DURATION_UNIT always work together to define the time window.</w:t>
       </w:r>
     </w:p>
     <w:p>
@@ -1632,12 +1957,53 @@
           <w:bCs/>
         </w:rPr>
       </w:pPr>
-      <w:r>
-        <w:rPr>
-          <w:b/>
-          <w:bCs/>
-        </w:rPr>
-        <w:t>Combined Configuration Examples:</w:t>
+      <w:proofErr w:type="spellStart"/>
+      <w:r>
+        <w:rPr>
+          <w:b/>
+          <w:bCs/>
+        </w:rPr>
+        <w:t>Combined</w:t>
+      </w:r>
+      <w:proofErr w:type="spellEnd"/>
+      <w:r>
+        <w:rPr>
+          <w:b/>
+          <w:bCs/>
+        </w:rPr>
+        <w:t xml:space="preserve"> </w:t>
+      </w:r>
+      <w:proofErr w:type="spellStart"/>
+      <w:r>
+        <w:rPr>
+          <w:b/>
+          <w:bCs/>
+        </w:rPr>
+        <w:t>Configuration</w:t>
+      </w:r>
+      <w:proofErr w:type="spellEnd"/>
+      <w:r>
+        <w:rPr>
+          <w:b/>
+          <w:bCs/>
+        </w:rPr>
+        <w:t xml:space="preserve"> </w:t>
+      </w:r>
+      <w:proofErr w:type="spellStart"/>
+      <w:r>
+        <w:rPr>
+          <w:b/>
+          <w:bCs/>
+        </w:rPr>
+        <w:t>Examples</w:t>
+      </w:r>
+      <w:proofErr w:type="spellEnd"/>
+      <w:r>
+        <w:rPr>
+          <w:b/>
+          <w:bCs/>
+        </w:rPr>
+        <w:t>:</w:t>
       </w:r>
     </w:p>
     <w:p>
@@ -1649,27 +2015,46 @@
         </w:numPr>
         <w:spacing w:before="240"/>
         <w:ind w:left="0" w:firstLine="0"/>
-      </w:pPr>
-      <w:r>
-        <w:rPr>
-          <w:b/>
-          <w:bCs/>
+        <w:rPr>
+          <w:lang w:val="en-US"/>
+        </w:rPr>
+      </w:pPr>
+      <w:r>
+        <w:rPr>
+          <w:b/>
+          <w:bCs/>
+          <w:lang w:val="en-US"/>
         </w:rPr>
         <w:t>DURATION = 1, DURATION_UNIT = H</w:t>
       </w:r>
       <w:r>
+        <w:rPr>
+          <w:lang w:val="en-US"/>
+        </w:rPr>
         <w:t xml:space="preserve"> </w:t>
       </w:r>
       <w:r>
+        <w:rPr>
+          <w:lang w:val="en-US"/>
+        </w:rPr>
         <w:t>–</w:t>
       </w:r>
       <w:r>
+        <w:rPr>
+          <w:lang w:val="en-US"/>
+        </w:rPr>
         <w:t xml:space="preserve"> </w:t>
       </w:r>
       <w:r>
+        <w:rPr>
+          <w:lang w:val="en-US"/>
+        </w:rPr>
         <w:t xml:space="preserve">Events </w:t>
       </w:r>
       <w:r>
+        <w:rPr>
+          <w:lang w:val="en-US"/>
+        </w:rPr>
         <w:t xml:space="preserve"> within the last 1 hour</w:t>
       </w:r>
     </w:p>
@@ -1681,31 +2066,47 @@
           <w:numId w:val="11"/>
         </w:numPr>
         <w:ind w:left="0" w:firstLine="0"/>
-      </w:pPr>
-      <w:r>
-        <w:rPr>
-          <w:b/>
-          <w:bCs/>
+        <w:rPr>
+          <w:lang w:val="en-US"/>
+        </w:rPr>
+      </w:pPr>
+      <w:r>
+        <w:rPr>
+          <w:b/>
+          <w:bCs/>
+          <w:lang w:val="en-US"/>
         </w:rPr>
         <w:t>DURATION = 30, DURATION_UNIT = M</w:t>
       </w:r>
       <w:r>
+        <w:rPr>
+          <w:lang w:val="en-US"/>
+        </w:rPr>
         <w:t xml:space="preserve"> </w:t>
       </w:r>
       <w:r>
+        <w:rPr>
+          <w:lang w:val="en-US"/>
+        </w:rPr>
         <w:t>–</w:t>
       </w:r>
       <w:r>
+        <w:rPr>
+          <w:lang w:val="en-US"/>
+        </w:rPr>
         <w:t xml:space="preserve"> </w:t>
       </w:r>
       <w:r>
+        <w:rPr>
+          <w:lang w:val="en-US"/>
+        </w:rPr>
         <w:t>Events</w:t>
       </w:r>
       <w:r>
-        <w:t xml:space="preserve"> within the l</w:t>
-      </w:r>
-      <w:r>
-        <w:t>ast 30 minutes</w:t>
+        <w:rPr>
+          <w:lang w:val="en-US"/>
+        </w:rPr>
+        <w:t xml:space="preserve"> within the last 30 minutes</w:t>
       </w:r>
     </w:p>
     <w:p>
@@ -1717,21 +2118,34 @@
         </w:numPr>
         <w:spacing w:after="240"/>
         <w:ind w:left="0" w:firstLine="0"/>
-      </w:pPr>
-      <w:r>
-        <w:rPr>
-          <w:b/>
-          <w:bCs/>
+        <w:rPr>
+          <w:lang w:val="en-US"/>
+        </w:rPr>
+      </w:pPr>
+      <w:r>
+        <w:rPr>
+          <w:b/>
+          <w:bCs/>
+          <w:lang w:val="en-US"/>
         </w:rPr>
         <w:t>DURATION = 1, DURATION_UNIT = D</w:t>
       </w:r>
       <w:r>
+        <w:rPr>
+          <w:lang w:val="en-US"/>
+        </w:rPr>
         <w:t xml:space="preserve"> - </w:t>
       </w:r>
       <w:r>
+        <w:rPr>
+          <w:lang w:val="en-US"/>
+        </w:rPr>
         <w:t>Events</w:t>
       </w:r>
       <w:r>
+        <w:rPr>
+          <w:lang w:val="en-US"/>
+        </w:rPr>
         <w:t xml:space="preserve"> within the last 1 day</w:t>
       </w:r>
     </w:p>
@@ -1742,12 +2156,14 @@
         <w:rPr>
           <w:b/>
           <w:bCs/>
-        </w:rPr>
-      </w:pPr>
-      <w:r>
-        <w:rPr>
-          <w:b/>
-          <w:bCs/>
+          <w:lang w:val="en-US"/>
+        </w:rPr>
+      </w:pPr>
+      <w:r>
+        <w:rPr>
+          <w:b/>
+          <w:bCs/>
+          <w:lang w:val="en-US"/>
         </w:rPr>
         <w:t>DURATION_UNIT Options:</w:t>
       </w:r>
@@ -1755,102 +2171,126 @@
     <w:p>
       <w:pPr>
         <w:pStyle w:val="normal"/>
-        <w:numPr>
-          <w:ilvl w:val="0"/>
-          <w:numId w:val="15"/>
-        </w:numPr>
         <w:spacing w:before="240"/>
-        <w:ind w:left="0" w:firstLine="0"/>
-      </w:pPr>
-      <w:r>
-        <w:rPr>
-          <w:b/>
-          <w:bCs/>
+        <w:rPr>
+          <w:lang w:val="en-US"/>
+        </w:rPr>
+      </w:pPr>
+      <w:r>
+        <w:rPr>
+          <w:b/>
+          <w:bCs/>
+          <w:lang w:val="en-US"/>
         </w:rPr>
         <w:t>H</w:t>
       </w:r>
       <w:r>
-        <w:t xml:space="preserve"> - Hours for hour-based filtering</w:t>
-      </w:r>
-    </w:p>
-    <w:p>
-      <w:pPr>
-        <w:pStyle w:val="normal"/>
-        <w:numPr>
-          <w:ilvl w:val="0"/>
-          <w:numId w:val="15"/>
-        </w:numPr>
-        <w:ind w:left="0" w:firstLine="0"/>
-      </w:pPr>
-      <w:r>
-        <w:rPr>
-          <w:b/>
-          <w:bCs/>
+        <w:rPr>
+          <w:lang w:val="en-US"/>
+        </w:rPr>
+        <w:t>: Hours</w:t>
+      </w:r>
+    </w:p>
+    <w:p>
+      <w:pPr>
+        <w:pStyle w:val="normal"/>
+        <w:rPr>
+          <w:lang w:val="en-US"/>
+        </w:rPr>
+      </w:pPr>
+      <w:r>
+        <w:rPr>
+          <w:b/>
+          <w:bCs/>
+          <w:lang w:val="en-US"/>
         </w:rPr>
         <w:t>M</w:t>
       </w:r>
       <w:r>
-        <w:t xml:space="preserve"> - Minutes for minute-based filtering (default value)</w:t>
-      </w:r>
-    </w:p>
-    <w:p>
-      <w:pPr>
-        <w:pStyle w:val="normal"/>
-        <w:numPr>
-          <w:ilvl w:val="0"/>
-          <w:numId w:val="15"/>
-        </w:numPr>
-        <w:ind w:left="0" w:firstLine="0"/>
-      </w:pPr>
-      <w:r>
-        <w:rPr>
-          <w:b/>
-          <w:bCs/>
+        <w:rPr>
+          <w:lang w:val="en-US"/>
+        </w:rPr>
+        <w:t>:</w:t>
+      </w:r>
+      <w:r>
+        <w:rPr>
+          <w:lang w:val="en-US"/>
+        </w:rPr>
+        <w:t xml:space="preserve"> Min</w:t>
+      </w:r>
+      <w:r>
+        <w:rPr>
+          <w:lang w:val="en-US"/>
+        </w:rPr>
+        <w:t>utes</w:t>
+      </w:r>
+    </w:p>
+    <w:p>
+      <w:pPr>
+        <w:pStyle w:val="normal"/>
+        <w:rPr>
+          <w:lang w:val="en-US"/>
+        </w:rPr>
+      </w:pPr>
+      <w:r>
+        <w:rPr>
+          <w:b/>
+          <w:bCs/>
+          <w:lang w:val="en-US"/>
         </w:rPr>
         <w:t>D</w:t>
       </w:r>
       <w:r>
-        <w:t xml:space="preserve"> - Days for day-based filtering</w:t>
-      </w:r>
-    </w:p>
-    <w:p>
-      <w:pPr>
-        <w:pStyle w:val="normal"/>
-        <w:numPr>
-          <w:ilvl w:val="0"/>
-          <w:numId w:val="15"/>
-        </w:numPr>
+        <w:rPr>
+          <w:lang w:val="en-US"/>
+        </w:rPr>
+        <w:t>: Days</w:t>
+      </w:r>
+    </w:p>
+    <w:p>
+      <w:pPr>
+        <w:pStyle w:val="normal"/>
         <w:spacing w:after="240"/>
-        <w:ind w:left="0" w:firstLine="0"/>
-      </w:pPr>
-      <w:r>
-        <w:rPr>
-          <w:b/>
-          <w:bCs/>
-        </w:rPr>
-        <w:t>F</w:t>
-      </w:r>
-      <w:r>
-        <w:t xml:space="preserve"> - Full days for specific day filtering</w:t>
+        <w:rPr>
+          <w:lang w:val="en-US"/>
+        </w:rPr>
+      </w:pPr>
+      <w:r>
+        <w:rPr>
+          <w:b/>
+          <w:bCs/>
+          <w:lang w:val="en-US"/>
+        </w:rPr>
+        <w:t>F:</w:t>
+      </w:r>
+      <w:r>
+        <w:rPr>
+          <w:lang w:val="en-US"/>
+        </w:rPr>
+        <w:t xml:space="preserve"> Full days for specific day filtering</w:t>
       </w:r>
     </w:p>
     <w:p>
       <w:pPr>
         <w:pStyle w:val="normal"/>
         <w:spacing w:before="240" w:after="240"/>
-      </w:pPr>
-      <w:r>
-        <w:rPr>
-          <w:b/>
-          <w:bCs/>
+        <w:rPr>
+          <w:lang w:val="en-US"/>
+        </w:rPr>
+      </w:pPr>
+      <w:r>
+        <w:rPr>
+          <w:b/>
+          <w:bCs/>
+          <w:lang w:val="en-US"/>
         </w:rPr>
         <w:t>Important:</w:t>
       </w:r>
       <w:r>
-        <w:t xml:space="preserve"> DURATION and DURATION_UNIT parameters must always be used together. For most monitoring cases, it is recommended to use both DURATION + DURATION_UNIT together with BACKDAYS for comprehensive time-based fil</w:t>
-      </w:r>
-      <w:r>
-        <w:t>tering.</w:t>
+        <w:rPr>
+          <w:lang w:val="en-US"/>
+        </w:rPr>
+        <w:t xml:space="preserve"> DURATION and DURATION_UNIT parameters must always be used together. For most monitoring cases, it is recommended to use both DURATION + DURATION_UNIT together with BACKDAYS for comprehensive time-based filtering.</w:t>
       </w:r>
     </w:p>
     <w:p>
@@ -1860,12 +2300,14 @@
         <w:rPr>
           <w:b/>
           <w:bCs/>
-        </w:rPr>
-      </w:pPr>
-      <w:r>
-        <w:rPr>
-          <w:b/>
-          <w:bCs/>
+          <w:lang w:val="en-US"/>
+        </w:rPr>
+      </w:pPr>
+      <w:r>
+        <w:rPr>
+          <w:b/>
+          <w:bCs/>
+          <w:lang w:val="en-US"/>
         </w:rPr>
         <w:t>BACKDAYS and DATE_REF_FIELD Connection:</w:t>
       </w:r>
@@ -1874,12 +2316,15 @@
       <w:pPr>
         <w:pStyle w:val="normal"/>
         <w:spacing w:before="240" w:after="240"/>
-      </w:pPr>
-      <w:r>
-        <w:t>BACKDAYS and DATE_REF_FIELD work together to define the time window</w:t>
-      </w:r>
-      <w:r>
-        <w:t>. BACKDAYS determines how many days backward from today to look, while DATE_REF_FIELD specifies which date field is used as the reference point for this calculation.</w:t>
+        <w:rPr>
+          <w:lang w:val="en-US"/>
+        </w:rPr>
+      </w:pPr>
+      <w:r>
+        <w:rPr>
+          <w:lang w:val="en-US"/>
+        </w:rPr>
+        <w:t>BACKDAYS and DATE_REF_FIELD work together to define the time window. BACKDAYS determines how many days backward from today to look, while DATE_REF_FIELD specifies which date field is used as the reference point for this calculation.</w:t>
       </w:r>
     </w:p>
     <w:p>
@@ -1891,19 +2336,69 @@
           <w:bCs/>
         </w:rPr>
       </w:pPr>
-      <w:r>
-        <w:rPr>
-          <w:b/>
-          <w:bCs/>
-        </w:rPr>
-        <w:t xml:space="preserve">How </w:t>
-      </w:r>
-      <w:r>
-        <w:rPr>
-          <w:b/>
-          <w:bCs/>
-        </w:rPr>
-        <w:t>They Work Together:</w:t>
+      <w:proofErr w:type="spellStart"/>
+      <w:r>
+        <w:rPr>
+          <w:b/>
+          <w:bCs/>
+        </w:rPr>
+        <w:t>How</w:t>
+      </w:r>
+      <w:proofErr w:type="spellEnd"/>
+      <w:r>
+        <w:rPr>
+          <w:b/>
+          <w:bCs/>
+        </w:rPr>
+        <w:t xml:space="preserve"> </w:t>
+      </w:r>
+      <w:proofErr w:type="spellStart"/>
+      <w:r>
+        <w:rPr>
+          <w:b/>
+          <w:bCs/>
+        </w:rPr>
+        <w:t>They</w:t>
+      </w:r>
+      <w:proofErr w:type="spellEnd"/>
+      <w:r>
+        <w:rPr>
+          <w:b/>
+          <w:bCs/>
+        </w:rPr>
+        <w:t xml:space="preserve"> </w:t>
+      </w:r>
+      <w:proofErr w:type="spellStart"/>
+      <w:r>
+        <w:rPr>
+          <w:b/>
+          <w:bCs/>
+        </w:rPr>
+        <w:t>Work</w:t>
+      </w:r>
+      <w:proofErr w:type="spellEnd"/>
+      <w:r>
+        <w:rPr>
+          <w:b/>
+          <w:bCs/>
+        </w:rPr>
+        <w:t xml:space="preserve"> </w:t>
+      </w:r>
+      <w:proofErr w:type="spellStart"/>
+      <w:r>
+        <w:rPr>
+          <w:b/>
+          <w:bCs/>
+        </w:rPr>
+        <w:t>Together</w:t>
+      </w:r>
+      <w:proofErr w:type="spellEnd"/>
+      <w:r>
+        <w:rPr>
+          <w:b/>
+          <w:bCs/>
+        </w:rPr>
+        <w:t>:</w:t>
       </w:r>
     </w:p>
     <w:p>
@@ -1915,15 +2410,22 @@
         </w:numPr>
         <w:spacing w:before="240"/>
         <w:ind w:left="0" w:firstLine="0"/>
-      </w:pPr>
-      <w:r>
-        <w:rPr>
-          <w:b/>
-          <w:bCs/>
+        <w:rPr>
+          <w:lang w:val="en-US"/>
+        </w:rPr>
+      </w:pPr>
+      <w:r>
+        <w:rPr>
+          <w:b/>
+          <w:bCs/>
+          <w:lang w:val="en-US"/>
         </w:rPr>
         <w:t>BACKDAYS</w:t>
       </w:r>
       <w:r>
+        <w:rPr>
+          <w:lang w:val="en-US"/>
+        </w:rPr>
         <w:t xml:space="preserve"> creates a date range: (Today - BACKDAYS) to Today</w:t>
       </w:r>
     </w:p>
@@ -1935,25 +2437,32 @@
           <w:numId w:val="3"/>
         </w:numPr>
         <w:ind w:left="0" w:firstLine="0"/>
-      </w:pPr>
-      <w:r>
-        <w:rPr>
-          <w:b/>
-          <w:bCs/>
+        <w:rPr>
+          <w:lang w:val="en-US"/>
+        </w:rPr>
+      </w:pPr>
+      <w:r>
+        <w:rPr>
+          <w:b/>
+          <w:bCs/>
+          <w:lang w:val="en-US"/>
         </w:rPr>
         <w:t>DATE_REF_FIELD</w:t>
       </w:r>
       <w:r>
-        <w:t xml:space="preserve"> determines which</w:t>
-      </w:r>
-      <w:r>
-        <w:t xml:space="preserve"> date field this range is applied to (e.g. AEDAT, BUDAT etc.)</w:t>
+        <w:rPr>
+          <w:lang w:val="en-US"/>
+        </w:rPr>
+        <w:t xml:space="preserve"> determines which date field this range is applied to (e.g. AEDAT, BUDAT etc.)</w:t>
       </w:r>
     </w:p>
     <w:p>
       <w:pPr>
         <w:pStyle w:val="normal"/>
         <w:spacing w:before="240" w:after="240"/>
+        <w:rPr>
+          <w:lang w:val="en-US"/>
+        </w:rPr>
       </w:pPr>
     </w:p>
     <w:p>
@@ -1970,7 +2479,23 @@
           <w:b/>
           <w:bCs/>
         </w:rPr>
-        <w:t>DATE_REF_FIELD Options:</w:t>
+        <w:t xml:space="preserve">DATE_REF_FIELD </w:t>
+      </w:r>
+      <w:proofErr w:type="spellStart"/>
+      <w:r>
+        <w:rPr>
+          <w:b/>
+          <w:bCs/>
+        </w:rPr>
+        <w:t>Options</w:t>
+      </w:r>
+      <w:proofErr w:type="spellEnd"/>
+      <w:r>
+        <w:rPr>
+          <w:b/>
+          <w:bCs/>
+        </w:rPr>
+        <w:t>:</w:t>
       </w:r>
     </w:p>
     <w:p>
@@ -1982,15 +2507,22 @@
         </w:numPr>
         <w:spacing w:before="240"/>
         <w:ind w:left="0" w:firstLine="0"/>
-      </w:pPr>
-      <w:r>
-        <w:rPr>
-          <w:b/>
-          <w:bCs/>
+        <w:rPr>
+          <w:lang w:val="en-US"/>
+        </w:rPr>
+      </w:pPr>
+      <w:r>
+        <w:rPr>
+          <w:b/>
+          <w:bCs/>
+          <w:lang w:val="en-US"/>
         </w:rPr>
         <w:t>UPDDAT</w:t>
       </w:r>
       <w:r>
+        <w:rPr>
+          <w:lang w:val="en-US"/>
+        </w:rPr>
         <w:t xml:space="preserve"> - Update date when IDOC was last modified (default value)</w:t>
       </w:r>
     </w:p>
@@ -2003,15 +2535,22 @@
         </w:numPr>
         <w:spacing w:after="240"/>
         <w:ind w:left="0" w:firstLine="0"/>
-      </w:pPr>
-      <w:r>
-        <w:rPr>
-          <w:b/>
-          <w:bCs/>
+        <w:rPr>
+          <w:lang w:val="en-US"/>
+        </w:rPr>
+      </w:pPr>
+      <w:r>
+        <w:rPr>
+          <w:b/>
+          <w:bCs/>
+          <w:lang w:val="en-US"/>
         </w:rPr>
         <w:t>CREDAT</w:t>
       </w:r>
       <w:r>
+        <w:rPr>
+          <w:lang w:val="en-US"/>
+        </w:rPr>
         <w:t xml:space="preserve"> - Creation date when IDOC was created</w:t>
       </w:r>
     </w:p>
@@ -2019,24 +2558,34 @@
       <w:pPr>
         <w:pStyle w:val="normal"/>
         <w:spacing w:before="240" w:after="240"/>
-      </w:pPr>
-      <w:r>
-        <w:rPr>
-          <w:b/>
-          <w:bCs/>
+        <w:rPr>
+          <w:lang w:val="en-US"/>
+        </w:rPr>
+      </w:pPr>
+      <w:r>
+        <w:rPr>
+          <w:b/>
+          <w:bCs/>
+          <w:lang w:val="en-US"/>
         </w:rPr>
         <w:t>Important:</w:t>
       </w:r>
       <w:r>
-        <w:t xml:space="preserve"> BACKDAYS defines the overall data retrieval window based on the DATE_REF_FIELD, while DURATION filters based on time </w:t>
-      </w:r>
-      <w:r>
-        <w:t xml:space="preserve">since last </w:t>
-      </w:r>
-      <w:r>
+        <w:rPr>
+          <w:lang w:val="en-US"/>
+        </w:rPr>
+        <w:t xml:space="preserve"> BACKDAYS defines the overall data retrieval window based on the DATE_REF_FIELD, while DURATION filters based on time since last </w:t>
+      </w:r>
+      <w:r>
+        <w:rPr>
+          <w:lang w:val="en-US"/>
+        </w:rPr>
         <w:t>event</w:t>
       </w:r>
       <w:r>
+        <w:rPr>
+          <w:lang w:val="en-US"/>
+        </w:rPr>
         <w:t>. Use both parameters together for comprehensive time-based filtering.</w:t>
       </w:r>
     </w:p>
@@ -2044,6 +2593,9 @@
       <w:pPr>
         <w:pStyle w:val="normal"/>
         <w:spacing w:before="240" w:after="240"/>
+        <w:rPr>
+          <w:lang w:val="en-US"/>
+        </w:rPr>
       </w:pPr>
     </w:p>
     <w:p>
@@ -2058,6 +2610,7 @@
           <w:color w:val="000000"/>
           <w:sz w:val="26"/>
           <w:szCs w:val="26"/>
+          <w:lang w:val="en-US"/>
         </w:rPr>
       </w:pPr>
       <w:bookmarkStart w:id="4" w:name="_1h43bka2vq9h" w:colFirst="0" w:colLast="0"/>
@@ -2069,6 +2622,7 @@
           <w:color w:val="000000"/>
           <w:sz w:val="26"/>
           <w:szCs w:val="26"/>
+          <w:lang w:val="en-US"/>
         </w:rPr>
         <w:t>Status Parameter Configuration Strategy</w:t>
       </w:r>
@@ -2077,30 +2631,38 @@
       <w:pPr>
         <w:pStyle w:val="normal"/>
         <w:spacing w:before="240" w:after="240"/>
-      </w:pPr>
-      <w:r>
-        <w:rPr>
-          <w:b/>
-          <w:bCs/>
+        <w:rPr>
+          <w:lang w:val="en-US"/>
+        </w:rPr>
+      </w:pPr>
+      <w:r>
+        <w:rPr>
+          <w:b/>
+          <w:bCs/>
+          <w:lang w:val="en-US"/>
         </w:rPr>
         <w:t>Default Status Behavior:</w:t>
       </w:r>
       <w:r>
-        <w:t xml:space="preserve"> When no specific status parameters are configured, the system applies default status filtering th</w:t>
-      </w:r>
-      <w:r>
-        <w:t>at includes WAIT, ERROR, INCONS, TRANSIT, and OK statuses.</w:t>
+        <w:rPr>
+          <w:lang w:val="en-US"/>
+        </w:rPr>
+        <w:t xml:space="preserve"> When no specific status parameters are configured, the system applies default status filtering that includes WAIT, ERROR, INCONS, TRANSIT, and OK statuses.</w:t>
       </w:r>
     </w:p>
     <w:p>
       <w:pPr>
         <w:pStyle w:val="normal"/>
         <w:spacing w:before="240" w:after="240"/>
-      </w:pPr>
-      <w:r>
-        <w:rPr>
-          <w:b/>
-          <w:bCs/>
+        <w:rPr>
+          <w:lang w:val="en-US"/>
+        </w:rPr>
+      </w:pPr>
+      <w:r>
+        <w:rPr>
+          <w:b/>
+          <w:bCs/>
+          <w:lang w:val="en-US"/>
         </w:rPr>
         <w:t xml:space="preserve">General STATUS </w:t>
       </w:r>
@@ -2109,6 +2671,7 @@
         <w:rPr>
           <w:b/>
           <w:bCs/>
+          <w:lang w:val="en-US"/>
         </w:rPr>
         <w:t>vs</w:t>
       </w:r>
@@ -2117,22 +2680,31 @@
         <w:rPr>
           <w:b/>
           <w:bCs/>
+          <w:lang w:val="en-US"/>
         </w:rPr>
         <w:t xml:space="preserve"> Boolean Status Parameters:</w:t>
       </w:r>
       <w:r>
+        <w:rPr>
+          <w:lang w:val="en-US"/>
+        </w:rPr>
         <w:t xml:space="preserve"> Use general STATUS parameter for specific single status targeting (e.g., STATUS = ERROR). Use </w:t>
       </w:r>
+      <w:proofErr w:type="spellStart"/>
       <w:proofErr w:type="gramStart"/>
       <w:r>
+        <w:rPr>
+          <w:lang w:val="en-US"/>
+        </w:rPr>
         <w:t>boolean</w:t>
       </w:r>
+      <w:proofErr w:type="spellEnd"/>
       <w:proofErr w:type="gramEnd"/>
       <w:r>
-        <w:t xml:space="preserve"> parameters (STAT_ERROR = X, STAT_WAIT = X) for mul</w:t>
-      </w:r>
-      <w:r>
-        <w:t>tiple status monitoring and simplified configuration management.</w:t>
+        <w:rPr>
+          <w:lang w:val="en-US"/>
+        </w:rPr>
+        <w:t xml:space="preserve"> parameters (STAT_ERROR = X, STAT_WAIT = X) for multiple status monitoring and simplified configuration management.</w:t>
       </w:r>
     </w:p>
     <w:p>
@@ -2147,6 +2719,7 @@
           <w:color w:val="000000"/>
           <w:sz w:val="26"/>
           <w:szCs w:val="26"/>
+          <w:lang w:val="en-US"/>
         </w:rPr>
       </w:pPr>
       <w:bookmarkStart w:id="5" w:name="_vdzihb25gxf4" w:colFirst="0" w:colLast="0"/>
@@ -2158,6 +2731,7 @@
           <w:color w:val="000000"/>
           <w:sz w:val="26"/>
           <w:szCs w:val="26"/>
+          <w:lang w:val="en-US"/>
         </w:rPr>
         <w:t>Status Value</w:t>
       </w:r>
@@ -2168,6 +2742,7 @@
           <w:color w:val="000000"/>
           <w:sz w:val="26"/>
           <w:szCs w:val="26"/>
+          <w:lang w:val="en-US"/>
         </w:rPr>
         <w:t xml:space="preserve"> samples</w:t>
       </w:r>
@@ -2178,6 +2753,7 @@
           <w:color w:val="000000"/>
           <w:sz w:val="26"/>
           <w:szCs w:val="26"/>
+          <w:lang w:val="en-US"/>
         </w:rPr>
         <w:t>:</w:t>
       </w:r>
@@ -2189,12 +2765,14 @@
         <w:rPr>
           <w:b/>
           <w:bCs/>
-        </w:rPr>
-      </w:pPr>
-      <w:r>
-        <w:rPr>
-          <w:b/>
-          <w:bCs/>
+          <w:lang w:val="en-US"/>
+        </w:rPr>
+      </w:pPr>
+      <w:r>
+        <w:rPr>
+          <w:b/>
+          <w:bCs/>
+          <w:lang w:val="en-US"/>
         </w:rPr>
         <w:t>Processing States:</w:t>
       </w:r>
@@ -2208,19 +2786,23 @@
         </w:numPr>
         <w:spacing w:before="240"/>
         <w:ind w:left="0" w:firstLine="0"/>
-      </w:pPr>
-      <w:r>
-        <w:rPr>
-          <w:b/>
-          <w:bCs/>
+        <w:rPr>
+          <w:lang w:val="en-US"/>
+        </w:rPr>
+      </w:pPr>
+      <w:r>
+        <w:rPr>
+          <w:b/>
+          <w:bCs/>
+          <w:lang w:val="en-US"/>
         </w:rPr>
         <w:t>WAIT</w:t>
       </w:r>
       <w:r>
-        <w:t xml:space="preserve"> - </w:t>
-      </w:r>
-      <w:r>
-        <w:t>waiting in queue for processing (normal initial state)</w:t>
+        <w:rPr>
+          <w:lang w:val="en-US"/>
+        </w:rPr>
+        <w:t xml:space="preserve"> - waiting in queue for processing (normal initial state)</w:t>
       </w:r>
     </w:p>
     <w:p>
@@ -2231,19 +2813,23 @@
           <w:numId w:val="6"/>
         </w:numPr>
         <w:ind w:left="0" w:firstLine="0"/>
-      </w:pPr>
-      <w:r>
-        <w:rPr>
-          <w:b/>
-          <w:bCs/>
+        <w:rPr>
+          <w:lang w:val="en-US"/>
+        </w:rPr>
+      </w:pPr>
+      <w:r>
+        <w:rPr>
+          <w:b/>
+          <w:bCs/>
+          <w:lang w:val="en-US"/>
         </w:rPr>
         <w:t>TRANSIT</w:t>
       </w:r>
       <w:r>
-        <w:t xml:space="preserve"> - </w:t>
-      </w:r>
-      <w:r>
-        <w:t>currently being processed or transmitted</w:t>
+        <w:rPr>
+          <w:lang w:val="en-US"/>
+        </w:rPr>
+        <w:t xml:space="preserve"> - currently being processed or transmitted</w:t>
       </w:r>
     </w:p>
     <w:p>
@@ -2254,19 +2840,23 @@
           <w:numId w:val="6"/>
         </w:numPr>
         <w:ind w:left="0" w:firstLine="0"/>
-      </w:pPr>
-      <w:r>
-        <w:rPr>
-          <w:b/>
-          <w:bCs/>
+        <w:rPr>
+          <w:lang w:val="en-US"/>
+        </w:rPr>
+      </w:pPr>
+      <w:r>
+        <w:rPr>
+          <w:b/>
+          <w:bCs/>
+          <w:lang w:val="en-US"/>
         </w:rPr>
         <w:t>OK</w:t>
       </w:r>
       <w:r>
-        <w:t xml:space="preserve"> - </w:t>
-      </w:r>
-      <w:r>
-        <w:t>was processed and delivered successfully</w:t>
+        <w:rPr>
+          <w:lang w:val="en-US"/>
+        </w:rPr>
+        <w:t xml:space="preserve"> - was processed and delivered successfully</w:t>
       </w:r>
     </w:p>
     <w:p>
@@ -2278,19 +2868,23 @@
         </w:numPr>
         <w:spacing w:after="240"/>
         <w:ind w:left="0" w:firstLine="0"/>
-      </w:pPr>
-      <w:r>
-        <w:rPr>
-          <w:b/>
-          <w:bCs/>
+        <w:rPr>
+          <w:lang w:val="en-US"/>
+        </w:rPr>
+      </w:pPr>
+      <w:r>
+        <w:rPr>
+          <w:b/>
+          <w:bCs/>
+          <w:lang w:val="en-US"/>
         </w:rPr>
         <w:t>DIRECT</w:t>
       </w:r>
       <w:r>
-        <w:t xml:space="preserve"> - </w:t>
-      </w:r>
-      <w:r>
-        <w:t>was processed directly without queuing</w:t>
+        <w:rPr>
+          <w:lang w:val="en-US"/>
+        </w:rPr>
+        <w:t xml:space="preserve"> - was processed directly without queuing</w:t>
       </w:r>
     </w:p>
     <w:p>
@@ -2302,12 +2896,37 @@
           <w:bCs/>
         </w:rPr>
       </w:pPr>
-      <w:r>
-        <w:rPr>
-          <w:b/>
-          <w:bCs/>
-        </w:rPr>
-        <w:t>Error States:</w:t>
+      <w:proofErr w:type="spellStart"/>
+      <w:r>
+        <w:rPr>
+          <w:b/>
+          <w:bCs/>
+        </w:rPr>
+        <w:t>Error</w:t>
+      </w:r>
+      <w:proofErr w:type="spellEnd"/>
+      <w:r>
+        <w:rPr>
+          <w:b/>
+          <w:bCs/>
+        </w:rPr>
+        <w:t xml:space="preserve"> </w:t>
+      </w:r>
+      <w:proofErr w:type="spellStart"/>
+      <w:r>
+        <w:rPr>
+          <w:b/>
+          <w:bCs/>
+        </w:rPr>
+        <w:t>States</w:t>
+      </w:r>
+      <w:proofErr w:type="spellEnd"/>
+      <w:r>
+        <w:rPr>
+          <w:b/>
+          <w:bCs/>
+        </w:rPr>
+        <w:t>:</w:t>
       </w:r>
     </w:p>
     <w:p>
@@ -2339,15 +2958,22 @@
           <w:numId w:val="2"/>
         </w:numPr>
         <w:ind w:left="0" w:firstLine="0"/>
-      </w:pPr>
-      <w:r>
-        <w:rPr>
-          <w:b/>
-          <w:bCs/>
+        <w:rPr>
+          <w:lang w:val="en-US"/>
+        </w:rPr>
+      </w:pPr>
+      <w:r>
+        <w:rPr>
+          <w:b/>
+          <w:bCs/>
+          <w:lang w:val="en-US"/>
         </w:rPr>
         <w:t>INCONS</w:t>
       </w:r>
       <w:r>
+        <w:rPr>
+          <w:lang w:val="en-US"/>
+        </w:rPr>
         <w:t xml:space="preserve"> - Inconsistent state or data integrity issues </w:t>
       </w:r>
     </w:p>
@@ -2359,22 +2985,23 @@
           <w:numId w:val="2"/>
         </w:numPr>
         <w:ind w:left="0" w:firstLine="0"/>
-      </w:pPr>
-      <w:r>
-        <w:rPr>
-          <w:b/>
-          <w:bCs/>
+        <w:rPr>
+          <w:lang w:val="en-US"/>
+        </w:rPr>
+      </w:pPr>
+      <w:r>
+        <w:rPr>
+          <w:b/>
+          <w:bCs/>
+          <w:lang w:val="en-US"/>
         </w:rPr>
         <w:t>RETRY</w:t>
       </w:r>
       <w:r>
-        <w:t xml:space="preserve"> - </w:t>
-      </w:r>
-      <w:r>
-        <w:t>scheduled for retry</w:t>
-      </w:r>
-      <w:r>
-        <w:t xml:space="preserve"> after initial failure</w:t>
+        <w:rPr>
+          <w:lang w:val="en-US"/>
+        </w:rPr>
+        <w:t xml:space="preserve"> - scheduled for retry after initial failure</w:t>
       </w:r>
     </w:p>
     <w:p>
@@ -2394,10 +3021,23 @@
         <w:t>FUTURE</w:t>
       </w:r>
       <w:r>
-        <w:t xml:space="preserve"> - scheduled</w:t>
-      </w:r>
-      <w:r>
-        <w:t xml:space="preserve"> for future processing</w:t>
+        <w:t xml:space="preserve"> - </w:t>
+      </w:r>
+      <w:proofErr w:type="spellStart"/>
+      <w:r>
+        <w:t>scheduled</w:t>
+      </w:r>
+      <w:proofErr w:type="spellEnd"/>
+      <w:r>
+        <w:t xml:space="preserve"> </w:t>
+      </w:r>
+      <w:proofErr w:type="spellStart"/>
+      <w:r>
+        <w:t>for</w:t>
+      </w:r>
+      <w:proofErr w:type="spellEnd"/>
+      <w:r>
+        <w:t xml:space="preserve"> future processing</w:t>
       </w:r>
     </w:p>
     <w:p>
@@ -2418,10 +3058,7 @@
         <w:t>ACTIVE</w:t>
       </w:r>
       <w:r>
-        <w:t xml:space="preserve"> - </w:t>
-      </w:r>
-      <w:r>
-        <w:t>currently active in processing</w:t>
+        <w:t xml:space="preserve"> - currently active in processing</w:t>
       </w:r>
     </w:p>
     <w:p>
@@ -2453,6 +3090,7 @@
           <w:color w:val="000000"/>
           <w:sz w:val="26"/>
           <w:szCs w:val="26"/>
+          <w:lang w:val="en-US"/>
         </w:rPr>
       </w:pPr>
       <w:r>
@@ -2462,6 +3100,7 @@
           <w:color w:val="000000"/>
           <w:sz w:val="26"/>
           <w:szCs w:val="26"/>
+          <w:lang w:val="en-US"/>
         </w:rPr>
         <w:t xml:space="preserve">State Colors </w:t>
       </w:r>
@@ -2472,6 +3111,7 @@
           <w:color w:val="000000"/>
           <w:sz w:val="26"/>
           <w:szCs w:val="26"/>
+          <w:lang w:val="en-US"/>
         </w:rPr>
         <w:t xml:space="preserve">samples </w:t>
       </w:r>
@@ -2482,6 +3122,7 @@
           <w:color w:val="000000"/>
           <w:sz w:val="26"/>
           <w:szCs w:val="26"/>
+          <w:lang w:val="en-US"/>
         </w:rPr>
         <w:t>(STATE_COLOR):</w:t>
       </w:r>
@@ -2495,21 +3136,34 @@
         </w:numPr>
         <w:spacing w:before="240"/>
         <w:ind w:left="0" w:firstLine="0"/>
-      </w:pPr>
-      <w:r>
-        <w:rPr>
-          <w:b/>
-          <w:bCs/>
+        <w:rPr>
+          <w:lang w:val="en-US"/>
+        </w:rPr>
+      </w:pPr>
+      <w:r>
+        <w:rPr>
+          <w:b/>
+          <w:bCs/>
+          <w:lang w:val="en-US"/>
         </w:rPr>
         <w:t>R</w:t>
       </w:r>
       <w:r>
+        <w:rPr>
+          <w:lang w:val="en-US"/>
+        </w:rPr>
         <w:t xml:space="preserve"> - Red indicating failed/error </w:t>
       </w:r>
       <w:r>
+        <w:rPr>
+          <w:lang w:val="en-US"/>
+        </w:rPr>
         <w:t xml:space="preserve">status </w:t>
       </w:r>
       <w:r>
+        <w:rPr>
+          <w:lang w:val="en-US"/>
+        </w:rPr>
         <w:t xml:space="preserve"> (STATUS = ERROR or STAT_ERROR = X)</w:t>
       </w:r>
     </w:p>
@@ -2521,22 +3175,35 @@
           <w:numId w:val="1"/>
         </w:numPr>
         <w:ind w:left="0" w:firstLine="0"/>
-      </w:pPr>
-      <w:r>
-        <w:rPr>
-          <w:b/>
-          <w:bCs/>
+        <w:rPr>
+          <w:lang w:val="en-US"/>
+        </w:rPr>
+      </w:pPr>
+      <w:r>
+        <w:rPr>
+          <w:b/>
+          <w:bCs/>
+          <w:lang w:val="en-US"/>
         </w:rPr>
         <w:lastRenderedPageBreak/>
         <w:t>G</w:t>
       </w:r>
       <w:r>
+        <w:rPr>
+          <w:lang w:val="en-US"/>
+        </w:rPr>
         <w:t xml:space="preserve"> - Green indicating successful/completed </w:t>
       </w:r>
       <w:r>
+        <w:rPr>
+          <w:lang w:val="en-US"/>
+        </w:rPr>
         <w:t xml:space="preserve">status </w:t>
       </w:r>
       <w:r>
+        <w:rPr>
+          <w:lang w:val="en-US"/>
+        </w:rPr>
         <w:t xml:space="preserve"> (STATUS = OK or STAT_OK = X)</w:t>
       </w:r>
     </w:p>
@@ -2548,21 +3215,34 @@
           <w:numId w:val="1"/>
         </w:numPr>
         <w:ind w:left="0" w:firstLine="0"/>
-      </w:pPr>
-      <w:r>
-        <w:rPr>
-          <w:b/>
-          <w:bCs/>
+        <w:rPr>
+          <w:lang w:val="en-US"/>
+        </w:rPr>
+      </w:pPr>
+      <w:r>
+        <w:rPr>
+          <w:b/>
+          <w:bCs/>
+          <w:lang w:val="en-US"/>
         </w:rPr>
         <w:t>Y</w:t>
       </w:r>
       <w:r>
+        <w:rPr>
+          <w:lang w:val="en-US"/>
+        </w:rPr>
         <w:t xml:space="preserve"> - Yellow indicating warning/processing </w:t>
       </w:r>
       <w:r>
+        <w:rPr>
+          <w:lang w:val="en-US"/>
+        </w:rPr>
         <w:t>status</w:t>
       </w:r>
       <w:r>
+        <w:rPr>
+          <w:lang w:val="en-US"/>
+        </w:rPr>
         <w:t xml:space="preserve"> (STATUS = TRANSIT/WAIT or STAT_TRANSIT = X, STAT_WAIT = X)</w:t>
       </w:r>
     </w:p>
@@ -2574,21 +3254,34 @@
           <w:numId w:val="1"/>
         </w:numPr>
         <w:ind w:left="0" w:firstLine="0"/>
-      </w:pPr>
-      <w:r>
-        <w:rPr>
-          <w:b/>
-          <w:bCs/>
+        <w:rPr>
+          <w:lang w:val="en-US"/>
+        </w:rPr>
+      </w:pPr>
+      <w:r>
+        <w:rPr>
+          <w:b/>
+          <w:bCs/>
+          <w:lang w:val="en-US"/>
         </w:rPr>
         <w:t>B</w:t>
       </w:r>
       <w:r>
+        <w:rPr>
+          <w:lang w:val="en-US"/>
+        </w:rPr>
         <w:t xml:space="preserve"> - Blue indicating waiting/queued </w:t>
       </w:r>
       <w:r>
+        <w:rPr>
+          <w:lang w:val="en-US"/>
+        </w:rPr>
         <w:t>status</w:t>
       </w:r>
       <w:r>
+        <w:rPr>
+          <w:lang w:val="en-US"/>
+        </w:rPr>
         <w:t>(STATUS = WAIT or STAT_WAIT = X)</w:t>
       </w:r>
     </w:p>
@@ -2601,25 +3294,35 @@
         </w:numPr>
         <w:spacing w:after="240"/>
         <w:ind w:left="0" w:firstLine="0"/>
-      </w:pPr>
-      <w:r>
-        <w:rPr>
-          <w:b/>
-          <w:bCs/>
+        <w:rPr>
+          <w:lang w:val="en-US"/>
+        </w:rPr>
+      </w:pPr>
+      <w:r>
+        <w:rPr>
+          <w:b/>
+          <w:bCs/>
+          <w:lang w:val="en-US"/>
         </w:rPr>
         <w:t>Gray</w:t>
       </w:r>
       <w:r>
+        <w:rPr>
+          <w:lang w:val="en-US"/>
+        </w:rPr>
         <w:t xml:space="preserve"> - Gray indicating retry/future </w:t>
       </w:r>
       <w:r>
+        <w:rPr>
+          <w:lang w:val="en-US"/>
+        </w:rPr>
         <w:t>status</w:t>
       </w:r>
       <w:r>
-        <w:t xml:space="preserve"> (STATUS = R</w:t>
-      </w:r>
-      <w:r>
-        <w:t>ETRY/FUTURE or STAT_RETRY = X, STAT_FUTURE = X)</w:t>
+        <w:rPr>
+          <w:lang w:val="en-US"/>
+        </w:rPr>
+        <w:t xml:space="preserve"> (STATUS = RETRY/FUTURE or STAT_RETRY = X, STAT_FUTURE = X)</w:t>
       </w:r>
     </w:p>
     <w:p>
@@ -2629,12 +3332,14 @@
         <w:rPr>
           <w:b/>
           <w:bCs/>
-        </w:rPr>
-      </w:pPr>
-      <w:r>
-        <w:rPr>
-          <w:b/>
-          <w:bCs/>
+          <w:lang w:val="en-US"/>
+        </w:rPr>
+      </w:pPr>
+      <w:r>
+        <w:rPr>
+          <w:b/>
+          <w:bCs/>
+          <w:lang w:val="en-US"/>
         </w:rPr>
         <w:t xml:space="preserve">Status Parameters </w:t>
       </w:r>
@@ -2643,6 +3348,7 @@
         <w:rPr>
           <w:b/>
           <w:bCs/>
+          <w:lang w:val="en-US"/>
         </w:rPr>
         <w:t>vs</w:t>
       </w:r>
@@ -2651,6 +3357,7 @@
         <w:rPr>
           <w:b/>
           <w:bCs/>
+          <w:lang w:val="en-US"/>
         </w:rPr>
         <w:t xml:space="preserve"> STATE_COLOR Relationship:</w:t>
       </w:r>
@@ -2664,16 +3371,37 @@
         </w:numPr>
         <w:spacing w:before="240"/>
         <w:ind w:left="0" w:firstLine="0"/>
-      </w:pPr>
-      <w:r>
-        <w:rPr>
-          <w:b/>
-          <w:bCs/>
+        <w:rPr>
+          <w:lang w:val="en-US"/>
+        </w:rPr>
+      </w:pPr>
+      <w:r>
+        <w:rPr>
+          <w:b/>
+          <w:bCs/>
+          <w:lang w:val="en-US"/>
         </w:rPr>
         <w:t>Status Parameters</w:t>
       </w:r>
       <w:r>
-        <w:t xml:space="preserve"> (STATUS or boolean STAT_* flags) are technical status codes that can be used individually or combined to filter processing states</w:t>
+        <w:rPr>
+          <w:lang w:val="en-US"/>
+        </w:rPr>
+        <w:t xml:space="preserve"> (STATUS or </w:t>
+      </w:r>
+      <w:proofErr w:type="spellStart"/>
+      <w:r>
+        <w:rPr>
+          <w:lang w:val="en-US"/>
+        </w:rPr>
+        <w:t>boolean</w:t>
+      </w:r>
+      <w:proofErr w:type="spellEnd"/>
+      <w:r>
+        <w:rPr>
+          <w:lang w:val="en-US"/>
+        </w:rPr>
+        <w:t xml:space="preserve"> STAT_* flags) are technical status codes that can be used individually or combined to filter processing states</w:t>
       </w:r>
     </w:p>
     <w:p>
@@ -2685,19 +3413,23 @@
         </w:numPr>
         <w:spacing w:after="240"/>
         <w:ind w:left="0" w:firstLine="0"/>
-      </w:pPr>
-      <w:r>
-        <w:rPr>
-          <w:b/>
-          <w:bCs/>
+        <w:rPr>
+          <w:lang w:val="en-US"/>
+        </w:rPr>
+      </w:pPr>
+      <w:r>
+        <w:rPr>
+          <w:b/>
+          <w:bCs/>
+          <w:lang w:val="en-US"/>
         </w:rPr>
         <w:t>STATE_COLOR</w:t>
       </w:r>
       <w:r>
-        <w:t xml:space="preserve"> i</w:t>
-      </w:r>
-      <w:r>
-        <w:t>s a visual indicator derived from these status parameters, providing color-coded status representation for monitoring interfaces</w:t>
+        <w:rPr>
+          <w:lang w:val="en-US"/>
+        </w:rPr>
+        <w:t xml:space="preserve"> is a visual indicator derived from these status parameters, providing color-coded status representation for monitoring interfaces</w:t>
       </w:r>
     </w:p>
     <w:p>
@@ -2712,6 +3444,7 @@
           <w:color w:val="000000"/>
           <w:sz w:val="26"/>
           <w:szCs w:val="26"/>
+          <w:lang w:val="en-US"/>
         </w:rPr>
       </w:pPr>
       <w:bookmarkStart w:id="7" w:name="_cvkxzc9fwec8" w:colFirst="0" w:colLast="0"/>
@@ -2723,6 +3456,7 @@
           <w:color w:val="000000"/>
           <w:sz w:val="26"/>
           <w:szCs w:val="26"/>
+          <w:lang w:val="en-US"/>
         </w:rPr>
         <w:t>Count-Based Monitoring Parameters:</w:t>
       </w:r>
@@ -2734,12 +3468,14 @@
         <w:rPr>
           <w:b/>
           <w:bCs/>
-        </w:rPr>
-      </w:pPr>
-      <w:r>
-        <w:rPr>
-          <w:b/>
-          <w:bCs/>
+          <w:lang w:val="en-US"/>
+        </w:rPr>
+      </w:pPr>
+      <w:r>
+        <w:rPr>
+          <w:b/>
+          <w:bCs/>
+          <w:lang w:val="en-US"/>
         </w:rPr>
         <w:t>COUNTER Threshold Strategies:</w:t>
       </w:r>
@@ -2753,19 +3489,23 @@
         </w:numPr>
         <w:spacing w:before="240"/>
         <w:ind w:left="0" w:firstLine="0"/>
-      </w:pPr>
-      <w:r>
-        <w:rPr>
-          <w:b/>
-          <w:bCs/>
+        <w:rPr>
+          <w:lang w:val="en-US"/>
+        </w:rPr>
+      </w:pPr>
+      <w:r>
+        <w:rPr>
+          <w:b/>
+          <w:bCs/>
+          <w:lang w:val="en-US"/>
         </w:rPr>
         <w:t>COUNTER &gt; 0</w:t>
       </w:r>
       <w:r>
-        <w:t xml:space="preserve"> - Alert on any send request accumulation (zero tol</w:t>
-      </w:r>
-      <w:r>
-        <w:t>erance for critical systems)</w:t>
+        <w:rPr>
+          <w:lang w:val="en-US"/>
+        </w:rPr>
+        <w:t xml:space="preserve"> - Alert on any send request accumulation (zero tolerance for critical systems)</w:t>
       </w:r>
     </w:p>
     <w:p>
@@ -2776,15 +3516,22 @@
           <w:numId w:val="5"/>
         </w:numPr>
         <w:ind w:left="0" w:firstLine="0"/>
-      </w:pPr>
-      <w:r>
-        <w:rPr>
-          <w:b/>
-          <w:bCs/>
+        <w:rPr>
+          <w:lang w:val="en-US"/>
+        </w:rPr>
+      </w:pPr>
+      <w:r>
+        <w:rPr>
+          <w:b/>
+          <w:bCs/>
+          <w:lang w:val="en-US"/>
         </w:rPr>
         <w:t>COUNTER &gt; 10</w:t>
       </w:r>
       <w:r>
+        <w:rPr>
+          <w:lang w:val="en-US"/>
+        </w:rPr>
         <w:t xml:space="preserve"> - Standard monitoring threshold for normal communication processing</w:t>
       </w:r>
     </w:p>
@@ -2796,15 +3543,22 @@
           <w:numId w:val="5"/>
         </w:numPr>
         <w:ind w:left="0" w:firstLine="0"/>
-      </w:pPr>
-      <w:r>
-        <w:rPr>
-          <w:b/>
-          <w:bCs/>
+        <w:rPr>
+          <w:lang w:val="en-US"/>
+        </w:rPr>
+      </w:pPr>
+      <w:r>
+        <w:rPr>
+          <w:b/>
+          <w:bCs/>
+          <w:lang w:val="en-US"/>
         </w:rPr>
         <w:t>COUNTER &gt; 50</w:t>
       </w:r>
       <w:r>
+        <w:rPr>
+          <w:lang w:val="en-US"/>
+        </w:rPr>
         <w:t xml:space="preserve"> - High-volume threshold for busy communication environments</w:t>
       </w:r>
     </w:p>
@@ -2817,19 +3571,23 @@
         </w:numPr>
         <w:spacing w:after="240"/>
         <w:ind w:left="0" w:firstLine="0"/>
-      </w:pPr>
-      <w:r>
-        <w:rPr>
-          <w:b/>
-          <w:bCs/>
+        <w:rPr>
+          <w:lang w:val="en-US"/>
+        </w:rPr>
+      </w:pPr>
+      <w:r>
+        <w:rPr>
+          <w:b/>
+          <w:bCs/>
+          <w:lang w:val="en-US"/>
         </w:rPr>
         <w:t>COUNTER &gt; 100</w:t>
       </w:r>
       <w:r>
-        <w:t xml:space="preserve"> - Critical threshold for high-throughput communication syst</w:t>
-      </w:r>
-      <w:r>
-        <w:t>ems</w:t>
+        <w:rPr>
+          <w:lang w:val="en-US"/>
+        </w:rPr>
+        <w:t xml:space="preserve"> - Critical threshold for high-throughput communication systems</w:t>
       </w:r>
     </w:p>
     <w:p>
@@ -2844,6 +3602,7 @@
           <w:color w:val="000000"/>
           <w:sz w:val="26"/>
           <w:szCs w:val="26"/>
+          <w:lang w:val="en-US"/>
         </w:rPr>
       </w:pPr>
       <w:bookmarkStart w:id="8" w:name="_e3bvaczeui8k" w:colFirst="0" w:colLast="0"/>
@@ -2855,6 +3614,7 @@
           <w:color w:val="000000"/>
           <w:sz w:val="26"/>
           <w:szCs w:val="26"/>
+          <w:lang w:val="en-US"/>
         </w:rPr>
         <w:t>User Field Filtering (USER_FLD):</w:t>
       </w:r>
@@ -2863,25 +3623,35 @@
       <w:pPr>
         <w:pStyle w:val="normal"/>
         <w:spacing w:before="240" w:after="240"/>
-      </w:pPr>
-      <w:r>
-        <w:rPr>
-          <w:b/>
-          <w:bCs/>
+        <w:rPr>
+          <w:lang w:val="en-US"/>
+        </w:rPr>
+      </w:pPr>
+      <w:r>
+        <w:rPr>
+          <w:b/>
+          <w:bCs/>
+          <w:lang w:val="en-US"/>
         </w:rPr>
         <w:t>Dynamic Recipient List (DRL) Mechanism:</w:t>
       </w:r>
       <w:r>
+        <w:rPr>
+          <w:lang w:val="en-US"/>
+        </w:rPr>
         <w:t xml:space="preserve"> The USER_FLD </w:t>
       </w:r>
       <w:r>
+        <w:rPr>
+          <w:lang w:val="en-US"/>
+        </w:rPr>
         <w:t xml:space="preserve">parameter serves a dual purpose: </w:t>
       </w:r>
       <w:r>
-        <w:t>filtering results and enabling dynamic notification routing through the Dynamic Recipient List (DRL) mechani</w:t>
-      </w:r>
-      <w:r>
-        <w:t>sm. Instead of notifying pre-assigned users, the DRL mechanism provides a flexible, role-based notification system that automatically determines the appropriate recipients based on the monitoring results.</w:t>
+        <w:rPr>
+          <w:lang w:val="en-US"/>
+        </w:rPr>
+        <w:t>filtering results and enabling dynamic notification routing through the Dynamic Recipient List (DRL) mechanism. Instead of notifying pre-assigned users, the DRL mechanism provides a flexible, role-based notification system that automatically determines the appropriate recipients based on the monitoring results.</w:t>
       </w:r>
     </w:p>
     <w:p>
@@ -2896,6 +3666,7 @@
           <w:color w:val="000000"/>
           <w:sz w:val="26"/>
           <w:szCs w:val="26"/>
+          <w:lang w:val="en-US"/>
         </w:rPr>
       </w:pPr>
       <w:bookmarkStart w:id="9" w:name="_wjrwpcgiuynz" w:colFirst="0" w:colLast="0"/>
@@ -2907,6 +3678,7 @@
           <w:color w:val="000000"/>
           <w:sz w:val="26"/>
           <w:szCs w:val="26"/>
+          <w:lang w:val="en-US"/>
         </w:rPr>
         <w:t>Advanced Filtering Combinations:</w:t>
       </w:r>
@@ -2915,19 +3687,23 @@
       <w:pPr>
         <w:pStyle w:val="normal"/>
         <w:spacing w:before="240" w:after="240"/>
-      </w:pPr>
-      <w:r>
-        <w:rPr>
-          <w:b/>
-          <w:bCs/>
+        <w:rPr>
+          <w:lang w:val="en-US"/>
+        </w:rPr>
+      </w:pPr>
+      <w:r>
+        <w:rPr>
+          <w:b/>
+          <w:bCs/>
+          <w:lang w:val="en-US"/>
         </w:rPr>
         <w:t>Status and DURATION Analysis:</w:t>
       </w:r>
       <w:r>
-        <w:t xml:space="preserve"> Status parameters and DURATION work together to identify problematic </w:t>
-      </w:r>
-      <w:r>
-        <w:t>entries based on both processing state and age, enabling precise monitoring of stuck or failed communication operations.</w:t>
+        <w:rPr>
+          <w:lang w:val="en-US"/>
+        </w:rPr>
+        <w:t xml:space="preserve"> Status parameters and DURATION work together to identify problematic entries based on both processing state and age, enabling precise monitoring of stuck or failed communication operations.</w:t>
       </w:r>
     </w:p>
     <w:p>
@@ -2939,12 +3715,53 @@
           <w:bCs/>
         </w:rPr>
       </w:pPr>
-      <w:r>
-        <w:rPr>
-          <w:b/>
-          <w:bCs/>
-        </w:rPr>
-        <w:t>Combined Configuration Examples:</w:t>
+      <w:proofErr w:type="spellStart"/>
+      <w:r>
+        <w:rPr>
+          <w:b/>
+          <w:bCs/>
+        </w:rPr>
+        <w:t>Combined</w:t>
+      </w:r>
+      <w:proofErr w:type="spellEnd"/>
+      <w:r>
+        <w:rPr>
+          <w:b/>
+          <w:bCs/>
+        </w:rPr>
+        <w:t xml:space="preserve"> </w:t>
+      </w:r>
+      <w:proofErr w:type="spellStart"/>
+      <w:r>
+        <w:rPr>
+          <w:b/>
+          <w:bCs/>
+        </w:rPr>
+        <w:t>Configuration</w:t>
+      </w:r>
+      <w:proofErr w:type="spellEnd"/>
+      <w:r>
+        <w:rPr>
+          <w:b/>
+          <w:bCs/>
+        </w:rPr>
+        <w:t xml:space="preserve"> </w:t>
+      </w:r>
+      <w:proofErr w:type="spellStart"/>
+      <w:r>
+        <w:rPr>
+          <w:b/>
+          <w:bCs/>
+        </w:rPr>
+        <w:t>Examples</w:t>
+      </w:r>
+      <w:proofErr w:type="spellEnd"/>
+      <w:r>
+        <w:rPr>
+          <w:b/>
+          <w:bCs/>
+        </w:rPr>
+        <w:t>:</w:t>
       </w:r>
     </w:p>
     <w:p>
@@ -2956,28 +3773,34 @@
         </w:numPr>
         <w:spacing w:before="240"/>
         <w:ind w:left="0" w:firstLine="0"/>
-      </w:pPr>
-      <w:r>
-        <w:rPr>
-          <w:b/>
-          <w:bCs/>
-        </w:rPr>
-        <w:t xml:space="preserve">BACKDAYS = 0, STATUS </w:t>
-      </w:r>
-      <w:r>
-        <w:rPr>
-          <w:b/>
-          <w:bCs/>
-        </w:rPr>
-        <w:t>= ERROR, DURATION &gt; 1, DURATION_UNIT = H</w:t>
-      </w:r>
-      <w:r>
+        <w:rPr>
+          <w:lang w:val="en-US"/>
+        </w:rPr>
+      </w:pPr>
+      <w:r>
+        <w:rPr>
+          <w:b/>
+          <w:bCs/>
+          <w:lang w:val="en-US"/>
+        </w:rPr>
+        <w:t>BACKDAYS = 0, STATUS = ERROR, DURATION &gt; 1, DURATION_UNIT = H</w:t>
+      </w:r>
+      <w:r>
+        <w:rPr>
+          <w:lang w:val="en-US"/>
+        </w:rPr>
         <w:t xml:space="preserve"> - Failed </w:t>
       </w:r>
       <w:r>
+        <w:rPr>
+          <w:lang w:val="en-US"/>
+        </w:rPr>
         <w:t>events</w:t>
       </w:r>
       <w:r>
+        <w:rPr>
+          <w:lang w:val="en-US"/>
+        </w:rPr>
         <w:t xml:space="preserve"> older than 1 hour from today</w:t>
       </w:r>
     </w:p>
@@ -2989,15 +3812,22 @@
           <w:numId w:val="18"/>
         </w:numPr>
         <w:ind w:left="0" w:firstLine="0"/>
-      </w:pPr>
-      <w:r>
-        <w:rPr>
-          <w:b/>
-          <w:bCs/>
+        <w:rPr>
+          <w:lang w:val="en-US"/>
+        </w:rPr>
+      </w:pPr>
+      <w:r>
+        <w:rPr>
+          <w:b/>
+          <w:bCs/>
+          <w:lang w:val="en-US"/>
         </w:rPr>
         <w:t>BACKDAYS = 1, STAT_WAIT = X, DURATION &gt; 4, DURATION_UNIT = H</w:t>
       </w:r>
       <w:r>
+        <w:rPr>
+          <w:lang w:val="en-US"/>
+        </w:rPr>
         <w:t xml:space="preserve"> - Stuck requests waiting for processing longer than 4 hours within last 2 days</w:t>
       </w:r>
     </w:p>
@@ -3010,27 +3840,24 @@
         </w:numPr>
         <w:spacing w:after="240"/>
         <w:ind w:left="0" w:firstLine="0"/>
-      </w:pPr>
-      <w:r>
-        <w:rPr>
-          <w:b/>
-          <w:bCs/>
+        <w:rPr>
+          <w:lang w:val="en-US"/>
+        </w:rPr>
+      </w:pPr>
+      <w:r>
+        <w:rPr>
+          <w:b/>
+          <w:bCs/>
+          <w:lang w:val="en-US"/>
         </w:rPr>
         <w:lastRenderedPageBreak/>
-        <w:t>BACKDAYS = 0, STATE_CO</w:t>
-      </w:r>
-      <w:r>
-        <w:rPr>
-          <w:b/>
-          <w:bCs/>
-        </w:rPr>
-        <w:t>LOR = Y, DURATION &gt; 30, DURATION_UNIT = M</w:t>
-      </w:r>
-      <w:r>
-        <w:t xml:space="preserve"> - Warning status </w:t>
-      </w:r>
-      <w:r>
-        <w:t>running longer than 30 minutes today</w:t>
+        <w:t>BACKDAYS = 0, STATE_COLOR = Y, DURATION &gt; 30, DURATION_UNIT = M</w:t>
+      </w:r>
+      <w:r>
+        <w:rPr>
+          <w:lang w:val="en-US"/>
+        </w:rPr>
+        <w:t xml:space="preserve"> - Warning status running longer than 30 minutes today</w:t>
       </w:r>
     </w:p>
     <w:p>
@@ -3049,6 +3876,7 @@
       </w:pPr>
       <w:bookmarkStart w:id="10" w:name="_l4yr9ncmiec7" w:colFirst="0" w:colLast="0"/>
       <w:bookmarkEnd w:id="10"/>
+      <w:proofErr w:type="spellStart"/>
       <w:r>
         <w:rPr>
           <w:b/>
@@ -3057,7 +3885,84 @@
           <w:sz w:val="26"/>
           <w:szCs w:val="26"/>
         </w:rPr>
-        <w:t>Default Values and Parameter Options</w:t>
+        <w:t>Default</w:t>
+      </w:r>
+      <w:proofErr w:type="spellEnd"/>
+      <w:r>
+        <w:rPr>
+          <w:b/>
+          <w:bCs/>
+          <w:color w:val="000000"/>
+          <w:sz w:val="26"/>
+          <w:szCs w:val="26"/>
+        </w:rPr>
+        <w:t xml:space="preserve"> </w:t>
+      </w:r>
+      <w:proofErr w:type="spellStart"/>
+      <w:r>
+        <w:rPr>
+          <w:b/>
+          <w:bCs/>
+          <w:color w:val="000000"/>
+          <w:sz w:val="26"/>
+          <w:szCs w:val="26"/>
+        </w:rPr>
+        <w:t>Values</w:t>
+      </w:r>
+      <w:proofErr w:type="spellEnd"/>
+      <w:r>
+        <w:rPr>
+          <w:b/>
+          <w:bCs/>
+          <w:color w:val="000000"/>
+          <w:sz w:val="26"/>
+          <w:szCs w:val="26"/>
+        </w:rPr>
+        <w:t xml:space="preserve"> </w:t>
+      </w:r>
+      <w:proofErr w:type="spellStart"/>
+      <w:r>
+        <w:rPr>
+          <w:b/>
+          <w:bCs/>
+          <w:color w:val="000000"/>
+          <w:sz w:val="26"/>
+          <w:szCs w:val="26"/>
+        </w:rPr>
+        <w:t>and</w:t>
+      </w:r>
+      <w:proofErr w:type="spellEnd"/>
+      <w:r>
+        <w:rPr>
+          <w:b/>
+          <w:bCs/>
+          <w:color w:val="000000"/>
+          <w:sz w:val="26"/>
+          <w:szCs w:val="26"/>
+        </w:rPr>
+        <w:t xml:space="preserve"> </w:t>
+      </w:r>
+      <w:proofErr w:type="spellStart"/>
+      <w:r>
+        <w:rPr>
+          <w:b/>
+          <w:bCs/>
+          <w:color w:val="000000"/>
+          <w:sz w:val="26"/>
+          <w:szCs w:val="26"/>
+        </w:rPr>
+        <w:t>Parameter</w:t>
+      </w:r>
+      <w:proofErr w:type="spellEnd"/>
+      <w:r>
+        <w:rPr>
+          <w:b/>
+          <w:bCs/>
+          <w:color w:val="000000"/>
+          <w:sz w:val="26"/>
+          <w:szCs w:val="26"/>
+        </w:rPr>
+        <w:t xml:space="preserve"> Options</w:t>
       </w:r>
     </w:p>
     <w:p>
@@ -3069,15 +3974,22 @@
         </w:numPr>
         <w:spacing w:before="240"/>
         <w:ind w:left="0" w:firstLine="0"/>
-      </w:pPr>
-      <w:r>
-        <w:rPr>
-          <w:b/>
-          <w:bCs/>
+        <w:rPr>
+          <w:lang w:val="en-US"/>
+        </w:rPr>
+      </w:pPr>
+      <w:r>
+        <w:rPr>
+          <w:b/>
+          <w:bCs/>
+          <w:lang w:val="en-US"/>
         </w:rPr>
         <w:t>DURATION_UNIT</w:t>
       </w:r>
       <w:r>
+        <w:rPr>
+          <w:lang w:val="en-US"/>
+        </w:rPr>
         <w:t xml:space="preserve"> - Default: M (Minutes)</w:t>
       </w:r>
     </w:p>
@@ -3098,7 +4010,15 @@
         <w:t>BACKDAYS</w:t>
       </w:r>
       <w:r>
-        <w:t xml:space="preserve"> - Default: 1 (yesterday + today)</w:t>
+        <w:t xml:space="preserve"> - </w:t>
+      </w:r>
+      <w:proofErr w:type="spellStart"/>
+      <w:r>
+        <w:t>Default</w:t>
+      </w:r>
+      <w:proofErr w:type="spellEnd"/>
+      <w:r>
+        <w:t>: 1 (yesterday + today)</w:t>
       </w:r>
     </w:p>
     <w:p>
@@ -3110,15 +4030,22 @@
         </w:numPr>
         <w:spacing w:after="240"/>
         <w:ind w:left="0" w:firstLine="0"/>
-      </w:pPr>
-      <w:r>
-        <w:rPr>
-          <w:b/>
-          <w:bCs/>
+        <w:rPr>
+          <w:lang w:val="en-US"/>
+        </w:rPr>
+      </w:pPr>
+      <w:r>
+        <w:rPr>
+          <w:b/>
+          <w:bCs/>
+          <w:lang w:val="en-US"/>
         </w:rPr>
         <w:t>Status Parameters</w:t>
       </w:r>
       <w:r>
+        <w:rPr>
+          <w:lang w:val="en-US"/>
+        </w:rPr>
         <w:t xml:space="preserve"> - When no specific status parameters are set, the system defaults to monitoring WAIT, ERROR, INCONS, TRANSIT, and OK statuses</w:t>
       </w:r>
     </w:p>
@@ -3126,39 +4053,67 @@
       <w:pPr>
         <w:pStyle w:val="normal"/>
         <w:spacing w:before="240" w:after="240"/>
-      </w:pPr>
-      <w:r>
-        <w:rPr>
-          <w:b/>
-          <w:bCs/>
+        <w:rPr>
+          <w:lang w:val="en-US"/>
+        </w:rPr>
+      </w:pPr>
+      <w:r>
+        <w:rPr>
+          <w:b/>
+          <w:bCs/>
+          <w:lang w:val="en-US"/>
         </w:rPr>
         <w:t>Note:</w:t>
       </w:r>
       <w:r>
+        <w:rPr>
+          <w:lang w:val="en-US"/>
+        </w:rPr>
         <w:t xml:space="preserve"> </w:t>
       </w:r>
       <w:r>
+        <w:rPr>
+          <w:lang w:val="en-US"/>
+        </w:rPr>
         <w:t>in most cases it</w:t>
       </w:r>
       <w:r>
+        <w:rPr>
+          <w:lang w:val="en-US"/>
+        </w:rPr>
         <w:t xml:space="preserve"> is recommended to focus on STATUS = ERROR or STAT_ERROR = X t</w:t>
       </w:r>
       <w:r>
+        <w:rPr>
+          <w:lang w:val="en-US"/>
+        </w:rPr>
         <w:t>o specifically target failures</w:t>
       </w:r>
       <w:r>
+        <w:rPr>
+          <w:lang w:val="en-US"/>
+        </w:rPr>
         <w:t>, and STATUS = WAIT or STAT_WAIT = X with high DURATIO</w:t>
       </w:r>
       <w:r>
+        <w:rPr>
+          <w:lang w:val="en-US"/>
+        </w:rPr>
         <w:t>N values to identify stuck processes or jobs</w:t>
       </w:r>
       <w:r>
+        <w:rPr>
+          <w:lang w:val="en-US"/>
+        </w:rPr>
         <w:t>.</w:t>
       </w:r>
     </w:p>
     <w:p>
       <w:pPr>
         <w:pStyle w:val="normal"/>
+        <w:rPr>
+          <w:lang w:val="en-US"/>
+        </w:rPr>
       </w:pPr>
     </w:p>
     <w:sectPr>
@@ -5272,7 +6227,7 @@
         <w:rFonts w:ascii="Arial" w:eastAsia="Arial" w:hAnsi="Arial" w:cs="Arial"/>
         <w:sz w:val="22"/>
         <w:szCs w:val="22"/>
-        <w:lang w:eastAsia="ru-RU" w:bidi="he-IL"/>
+        <w:lang w:val="ru-RU" w:eastAsia="ru-RU" w:bidi="he-IL"/>
       </w:rPr>
     </w:rPrDefault>
     <w:pPrDefault>
@@ -5423,6 +6378,7 @@
   <w:style w:type="paragraph" w:default="1" w:styleId="a">
     <w:name w:val="Normal"/>
     <w:qFormat/>
+    <w:rsid w:val="000705AF"/>
   </w:style>
   <w:style w:type="paragraph" w:styleId="1">
     <w:name w:val="heading 1"/>

</xml_diff>